<commit_message>
Combined both files - Gema
</commit_message>
<xml_diff>
--- a/Lab4CodeReview_Template_DefectList.docx
+++ b/Lab4CodeReview_Template_DefectList.docx
@@ -7,23 +7,11 @@
         <w:pStyle w:val="Title"/>
         <w:rPr>
           <w:sz w:val="28"/>
-          <w14:shadow w14:blurRad="50800" w14:dist="38100" w14:dir="2700000" w14:sx="100000" w14:sy="100000" w14:kx="0" w14:ky="0" w14:algn="tl">
-            <w14:srgbClr w14:val="000000">
-              <w14:alpha w14:val="60000"/>
-            </w14:srgbClr>
-          </w14:shadow>
         </w:rPr>
       </w:pPr>
-      <w:bookmarkStart w:id="0" w:name="_GoBack"/>
-      <w:bookmarkEnd w:id="0"/>
       <w:r>
         <w:rPr>
           <w:sz w:val="28"/>
-          <w14:shadow w14:blurRad="50800" w14:dist="38100" w14:dir="2700000" w14:sx="100000" w14:sy="100000" w14:kx="0" w14:ky="0" w14:algn="tl">
-            <w14:srgbClr w14:val="000000">
-              <w14:alpha w14:val="60000"/>
-            </w14:srgbClr>
-          </w14:shadow>
         </w:rPr>
         <w:t>Code Review Defect List</w:t>
       </w:r>
@@ -55,12 +43,6 @@
         <w:gridCol w:w="648"/>
       </w:tblGrid>
       <w:tr>
-        <w:tblPrEx>
-          <w:tblCellMar>
-            <w:top w:w="0" w:type="dxa"/>
-            <w:bottom w:w="0" w:type="dxa"/>
-          </w:tblCellMar>
-        </w:tblPrEx>
         <w:trPr>
           <w:gridBefore w:val="2"/>
           <w:gridAfter w:val="1"/>
@@ -103,22 +85,18 @@
             <w:r>
               <w:t xml:space="preserve">GH Repo: </w:t>
             </w:r>
+            <w:proofErr w:type="spellStart"/>
             <w:r>
               <w:rPr>
                 <w:b w:val="0"/>
               </w:rPr>
               <w:t>tmpino_review</w:t>
             </w:r>
+            <w:proofErr w:type="spellEnd"/>
           </w:p>
         </w:tc>
       </w:tr>
       <w:tr>
-        <w:tblPrEx>
-          <w:tblCellMar>
-            <w:top w:w="0" w:type="dxa"/>
-            <w:bottom w:w="0" w:type="dxa"/>
-          </w:tblCellMar>
-        </w:tblPrEx>
         <w:trPr>
           <w:gridBefore w:val="2"/>
           <w:gridAfter w:val="1"/>
@@ -152,12 +130,6 @@
         </w:tc>
       </w:tr>
       <w:tr>
-        <w:tblPrEx>
-          <w:tblCellMar>
-            <w:top w:w="0" w:type="dxa"/>
-            <w:bottom w:w="0" w:type="dxa"/>
-          </w:tblCellMar>
-        </w:tblPrEx>
         <w:trPr>
           <w:gridBefore w:val="2"/>
           <w:gridAfter w:val="1"/>
@@ -202,9 +174,7 @@
             <w:insideV w:val="single" w:sz="4" w:space="0" w:color="auto"/>
           </w:tblBorders>
           <w:tblCellMar>
-            <w:top w:w="0" w:type="dxa"/>
             <w:left w:w="108" w:type="dxa"/>
-            <w:bottom w:w="0" w:type="dxa"/>
             <w:right w:w="108" w:type="dxa"/>
           </w:tblCellMar>
         </w:tblPrEx>
@@ -310,9 +280,7 @@
             <w:insideV w:val="single" w:sz="4" w:space="0" w:color="auto"/>
           </w:tblBorders>
           <w:tblCellMar>
-            <w:top w:w="0" w:type="dxa"/>
             <w:left w:w="108" w:type="dxa"/>
-            <w:bottom w:w="0" w:type="dxa"/>
             <w:right w:w="108" w:type="dxa"/>
           </w:tblCellMar>
         </w:tblPrEx>
@@ -425,9 +393,7 @@
             <w:insideV w:val="single" w:sz="4" w:space="0" w:color="auto"/>
           </w:tblBorders>
           <w:tblCellMar>
-            <w:top w:w="0" w:type="dxa"/>
             <w:left w:w="108" w:type="dxa"/>
-            <w:bottom w:w="0" w:type="dxa"/>
             <w:right w:w="108" w:type="dxa"/>
           </w:tblCellMar>
         </w:tblPrEx>
@@ -473,6 +439,7 @@
                 <w:sz w:val="18"/>
               </w:rPr>
             </w:pPr>
+            <w:proofErr w:type="spellStart"/>
             <w:r>
               <w:rPr>
                 <w:rFonts w:ascii="Arial Narrow" w:hAnsi="Arial Narrow"/>
@@ -480,6 +447,7 @@
               </w:rPr>
               <w:t>SortDemoTest</w:t>
             </w:r>
+            <w:proofErr w:type="spellEnd"/>
           </w:p>
           <w:p>
             <w:pPr>
@@ -590,9 +558,7 @@
             <w:insideV w:val="single" w:sz="4" w:space="0" w:color="auto"/>
           </w:tblBorders>
           <w:tblCellMar>
-            <w:top w:w="0" w:type="dxa"/>
             <w:left w:w="108" w:type="dxa"/>
-            <w:bottom w:w="0" w:type="dxa"/>
             <w:right w:w="108" w:type="dxa"/>
           </w:tblCellMar>
         </w:tblPrEx>
@@ -638,6 +604,7 @@
                 <w:sz w:val="18"/>
               </w:rPr>
             </w:pPr>
+            <w:proofErr w:type="spellStart"/>
             <w:r>
               <w:rPr>
                 <w:rFonts w:ascii="Arial Narrow" w:hAnsi="Arial Narrow"/>
@@ -645,6 +612,7 @@
               </w:rPr>
               <w:t>InvalidOperationException</w:t>
             </w:r>
+            <w:proofErr w:type="spellEnd"/>
           </w:p>
           <w:p>
             <w:pPr>
@@ -683,7 +651,23 @@
                 <w:rFonts w:ascii="Arial Narrow" w:hAnsi="Arial Narrow"/>
                 <w:sz w:val="18"/>
               </w:rPr>
-              <w:t>Serializable class needs serialVersionUID to verify sender/receiver have loaded compatible classes for serialization</w:t>
+              <w:t xml:space="preserve">Serializable class needs </w:t>
+            </w:r>
+            <w:proofErr w:type="spellStart"/>
+            <w:r>
+              <w:rPr>
+                <w:rFonts w:ascii="Arial Narrow" w:hAnsi="Arial Narrow"/>
+                <w:sz w:val="18"/>
+              </w:rPr>
+              <w:t>serialVersionUID</w:t>
+            </w:r>
+            <w:proofErr w:type="spellEnd"/>
+            <w:r>
+              <w:rPr>
+                <w:rFonts w:ascii="Arial Narrow" w:hAnsi="Arial Narrow"/>
+                <w:sz w:val="18"/>
+              </w:rPr>
+              <w:t xml:space="preserve"> to verify sender/receiver have loaded compatible classes for serialization</w:t>
             </w:r>
           </w:p>
           <w:p>
@@ -755,9 +739,7 @@
             <w:insideV w:val="single" w:sz="4" w:space="0" w:color="auto"/>
           </w:tblBorders>
           <w:tblCellMar>
-            <w:top w:w="0" w:type="dxa"/>
             <w:left w:w="108" w:type="dxa"/>
-            <w:bottom w:w="0" w:type="dxa"/>
             <w:right w:w="108" w:type="dxa"/>
           </w:tblCellMar>
         </w:tblPrEx>
@@ -903,9 +885,7 @@
             <w:insideV w:val="single" w:sz="4" w:space="0" w:color="auto"/>
           </w:tblBorders>
           <w:tblCellMar>
-            <w:top w:w="0" w:type="dxa"/>
             <w:left w:w="108" w:type="dxa"/>
-            <w:bottom w:w="0" w:type="dxa"/>
             <w:right w:w="108" w:type="dxa"/>
           </w:tblCellMar>
         </w:tblPrEx>
@@ -1051,9 +1031,7 @@
             <w:insideV w:val="single" w:sz="4" w:space="0" w:color="auto"/>
           </w:tblBorders>
           <w:tblCellMar>
-            <w:top w:w="0" w:type="dxa"/>
             <w:left w:w="108" w:type="dxa"/>
-            <w:bottom w:w="0" w:type="dxa"/>
             <w:right w:w="108" w:type="dxa"/>
           </w:tblCellMar>
         </w:tblPrEx>
@@ -1216,9 +1194,7 @@
             <w:insideV w:val="single" w:sz="4" w:space="0" w:color="auto"/>
           </w:tblBorders>
           <w:tblCellMar>
-            <w:top w:w="0" w:type="dxa"/>
             <w:left w:w="108" w:type="dxa"/>
-            <w:bottom w:w="0" w:type="dxa"/>
             <w:right w:w="108" w:type="dxa"/>
           </w:tblCellMar>
         </w:tblPrEx>
@@ -1364,9 +1340,7 @@
             <w:insideV w:val="single" w:sz="4" w:space="0" w:color="auto"/>
           </w:tblBorders>
           <w:tblCellMar>
-            <w:top w:w="0" w:type="dxa"/>
             <w:left w:w="108" w:type="dxa"/>
-            <w:bottom w:w="0" w:type="dxa"/>
             <w:right w:w="108" w:type="dxa"/>
           </w:tblCellMar>
         </w:tblPrEx>
@@ -1538,9 +1512,7 @@
             <w:insideV w:val="single" w:sz="4" w:space="0" w:color="auto"/>
           </w:tblBorders>
           <w:tblCellMar>
-            <w:top w:w="0" w:type="dxa"/>
             <w:left w:w="108" w:type="dxa"/>
-            <w:bottom w:w="0" w:type="dxa"/>
             <w:right w:w="108" w:type="dxa"/>
           </w:tblCellMar>
         </w:tblPrEx>
@@ -1686,9 +1658,7 @@
             <w:insideV w:val="single" w:sz="4" w:space="0" w:color="auto"/>
           </w:tblBorders>
           <w:tblCellMar>
-            <w:top w:w="0" w:type="dxa"/>
             <w:left w:w="108" w:type="dxa"/>
-            <w:bottom w:w="0" w:type="dxa"/>
             <w:right w:w="108" w:type="dxa"/>
           </w:tblCellMar>
         </w:tblPrEx>
@@ -1851,9 +1821,7 @@
             <w:insideV w:val="single" w:sz="4" w:space="0" w:color="auto"/>
           </w:tblBorders>
           <w:tblCellMar>
-            <w:top w:w="0" w:type="dxa"/>
             <w:left w:w="108" w:type="dxa"/>
-            <w:bottom w:w="0" w:type="dxa"/>
             <w:right w:w="108" w:type="dxa"/>
           </w:tblCellMar>
         </w:tblPrEx>
@@ -2016,9 +1984,7 @@
             <w:insideV w:val="single" w:sz="4" w:space="0" w:color="auto"/>
           </w:tblBorders>
           <w:tblCellMar>
-            <w:top w:w="0" w:type="dxa"/>
             <w:left w:w="108" w:type="dxa"/>
-            <w:bottom w:w="0" w:type="dxa"/>
             <w:right w:w="108" w:type="dxa"/>
           </w:tblCellMar>
         </w:tblPrEx>
@@ -2041,6 +2007,14 @@
                 <w:sz w:val="18"/>
               </w:rPr>
             </w:pPr>
+            <w:bookmarkStart w:id="0" w:name="_GoBack" w:colFirst="0" w:colLast="0"/>
+            <w:r>
+              <w:rPr>
+                <w:rFonts w:ascii="Arial Narrow" w:hAnsi="Arial Narrow"/>
+                <w:sz w:val="18"/>
+              </w:rPr>
+              <w:t>5</w:t>
+            </w:r>
           </w:p>
         </w:tc>
         <w:tc>
@@ -2057,6 +2031,22 @@
                 <w:sz w:val="18"/>
               </w:rPr>
             </w:pPr>
+            <w:proofErr w:type="spellStart"/>
+            <w:r>
+              <w:rPr>
+                <w:rFonts w:ascii="Arial Narrow" w:hAnsi="Arial Narrow"/>
+                <w:sz w:val="18"/>
+              </w:rPr>
+              <w:t>InvalidOperationException</w:t>
+            </w:r>
+            <w:proofErr w:type="spellEnd"/>
+            <w:r>
+              <w:rPr>
+                <w:rFonts w:ascii="Arial Narrow" w:hAnsi="Arial Narrow"/>
+                <w:sz w:val="18"/>
+              </w:rPr>
+              <w:t xml:space="preserve"> – All lines</w:t>
+            </w:r>
           </w:p>
         </w:tc>
         <w:tc>
@@ -2067,22 +2057,28 @@
           <w:p>
             <w:pPr>
               <w:pStyle w:val="TableText"/>
-              <w:jc w:val="center"/>
-              <w:rPr>
-                <w:rFonts w:ascii="Arial Narrow" w:hAnsi="Arial Narrow"/>
-                <w:sz w:val="18"/>
-              </w:rPr>
-            </w:pPr>
-          </w:p>
-          <w:p>
-            <w:pPr>
-              <w:pStyle w:val="TableText"/>
-              <w:jc w:val="center"/>
-              <w:rPr>
-                <w:rFonts w:ascii="Arial Narrow" w:hAnsi="Arial Narrow"/>
-                <w:sz w:val="18"/>
-              </w:rPr>
-            </w:pPr>
+              <w:rPr>
+                <w:rFonts w:ascii="Arial Narrow" w:hAnsi="Arial Narrow"/>
+                <w:sz w:val="18"/>
+              </w:rPr>
+            </w:pPr>
+          </w:p>
+          <w:p>
+            <w:pPr>
+              <w:pStyle w:val="TableText"/>
+              <w:jc w:val="center"/>
+              <w:rPr>
+                <w:rFonts w:ascii="Arial Narrow" w:hAnsi="Arial Narrow"/>
+                <w:sz w:val="18"/>
+              </w:rPr>
+            </w:pPr>
+            <w:r>
+              <w:rPr>
+                <w:rFonts w:ascii="Arial Narrow" w:hAnsi="Arial Narrow"/>
+                <w:sz w:val="18"/>
+              </w:rPr>
+              <w:t>This code does something, you could easily do with what Java has.</w:t>
+            </w:r>
           </w:p>
         </w:tc>
         <w:tc>
@@ -2098,6 +2094,13 @@
                 <w:sz w:val="18"/>
               </w:rPr>
             </w:pPr>
+            <w:r>
+              <w:rPr>
+                <w:rFonts w:ascii="Arial Narrow" w:hAnsi="Arial Narrow"/>
+                <w:sz w:val="18"/>
+              </w:rPr>
+              <w:t>CS</w:t>
+            </w:r>
           </w:p>
         </w:tc>
         <w:tc>
@@ -2114,6 +2117,168 @@
                 <w:sz w:val="18"/>
               </w:rPr>
             </w:pPr>
+            <w:r>
+              <w:rPr>
+                <w:rFonts w:ascii="Arial Narrow" w:hAnsi="Arial Narrow"/>
+                <w:sz w:val="18"/>
+              </w:rPr>
+              <w:t>Low</w:t>
+            </w:r>
+          </w:p>
+        </w:tc>
+      </w:tr>
+      <w:bookmarkEnd w:id="0"/>
+      <w:tr>
+        <w:tblPrEx>
+          <w:jc w:val="left"/>
+          <w:tblBorders>
+            <w:top w:val="single" w:sz="4" w:space="0" w:color="auto"/>
+            <w:left w:val="single" w:sz="4" w:space="0" w:color="auto"/>
+            <w:bottom w:val="single" w:sz="4" w:space="0" w:color="auto"/>
+            <w:right w:val="single" w:sz="4" w:space="0" w:color="auto"/>
+            <w:insideH w:val="single" w:sz="4" w:space="0" w:color="auto"/>
+            <w:insideV w:val="single" w:sz="4" w:space="0" w:color="auto"/>
+          </w:tblBorders>
+          <w:tblCellMar>
+            <w:left w:w="108" w:type="dxa"/>
+            <w:right w:w="108" w:type="dxa"/>
+          </w:tblCellMar>
+        </w:tblPrEx>
+        <w:trPr>
+          <w:cantSplit/>
+        </w:trPr>
+        <w:tc>
+          <w:tcPr>
+            <w:tcW w:w="630" w:type="dxa"/>
+            <w:tcBorders>
+              <w:left w:val="single" w:sz="4" w:space="0" w:color="auto"/>
+            </w:tcBorders>
+          </w:tcPr>
+          <w:p>
+            <w:pPr>
+              <w:pStyle w:val="TableText"/>
+              <w:jc w:val="center"/>
+              <w:rPr>
+                <w:rFonts w:ascii="Arial Narrow" w:hAnsi="Arial Narrow"/>
+                <w:sz w:val="18"/>
+              </w:rPr>
+            </w:pPr>
+            <w:r>
+              <w:rPr>
+                <w:rFonts w:ascii="Arial Narrow" w:hAnsi="Arial Narrow"/>
+                <w:sz w:val="18"/>
+              </w:rPr>
+              <w:t>4</w:t>
+            </w:r>
+          </w:p>
+        </w:tc>
+        <w:tc>
+          <w:tcPr>
+            <w:tcW w:w="2070" w:type="dxa"/>
+            <w:gridSpan w:val="2"/>
+          </w:tcPr>
+          <w:p>
+            <w:pPr>
+              <w:pStyle w:val="TableText"/>
+              <w:jc w:val="center"/>
+              <w:rPr>
+                <w:rFonts w:ascii="Arial Narrow" w:hAnsi="Arial Narrow"/>
+                <w:sz w:val="18"/>
+              </w:rPr>
+            </w:pPr>
+            <w:proofErr w:type="spellStart"/>
+            <w:r>
+              <w:rPr>
+                <w:rFonts w:ascii="Arial Narrow" w:hAnsi="Arial Narrow"/>
+                <w:sz w:val="18"/>
+              </w:rPr>
+              <w:t>RandomNumber</w:t>
+            </w:r>
+            <w:proofErr w:type="spellEnd"/>
+            <w:r>
+              <w:rPr>
+                <w:rFonts w:ascii="Arial Narrow" w:hAnsi="Arial Narrow"/>
+                <w:sz w:val="18"/>
+              </w:rPr>
+              <w:t xml:space="preserve"> – All lines</w:t>
+            </w:r>
+          </w:p>
+        </w:tc>
+        <w:tc>
+          <w:tcPr>
+            <w:tcW w:w="6030" w:type="dxa"/>
+            <w:gridSpan w:val="2"/>
+          </w:tcPr>
+          <w:p>
+            <w:pPr>
+              <w:pStyle w:val="TableText"/>
+              <w:rPr>
+                <w:rFonts w:ascii="Arial Narrow" w:hAnsi="Arial Narrow"/>
+                <w:sz w:val="18"/>
+              </w:rPr>
+            </w:pPr>
+            <w:r>
+              <w:rPr>
+                <w:rFonts w:ascii="Arial Narrow" w:hAnsi="Arial Narrow"/>
+                <w:sz w:val="18"/>
+              </w:rPr>
+              <w:t>Uses many features of many classes throughout the short amount of code</w:t>
+            </w:r>
+          </w:p>
+          <w:p>
+            <w:pPr>
+              <w:pStyle w:val="TableText"/>
+              <w:jc w:val="center"/>
+              <w:rPr>
+                <w:rFonts w:ascii="Arial Narrow" w:hAnsi="Arial Narrow"/>
+                <w:sz w:val="18"/>
+              </w:rPr>
+            </w:pPr>
+          </w:p>
+        </w:tc>
+        <w:tc>
+          <w:tcPr>
+            <w:tcW w:w="1080" w:type="dxa"/>
+          </w:tcPr>
+          <w:p>
+            <w:pPr>
+              <w:pStyle w:val="TableText"/>
+              <w:jc w:val="center"/>
+              <w:rPr>
+                <w:rFonts w:ascii="Arial Narrow" w:hAnsi="Arial Narrow"/>
+                <w:sz w:val="18"/>
+              </w:rPr>
+            </w:pPr>
+            <w:r>
+              <w:rPr>
+                <w:rFonts w:ascii="Arial Narrow" w:hAnsi="Arial Narrow"/>
+                <w:sz w:val="18"/>
+              </w:rPr>
+              <w:t>CS</w:t>
+            </w:r>
+          </w:p>
+        </w:tc>
+        <w:tc>
+          <w:tcPr>
+            <w:tcW w:w="1080" w:type="dxa"/>
+            <w:gridSpan w:val="2"/>
+          </w:tcPr>
+          <w:p>
+            <w:pPr>
+              <w:pStyle w:val="TableText"/>
+              <w:jc w:val="center"/>
+              <w:rPr>
+                <w:rFonts w:ascii="Arial Narrow" w:hAnsi="Arial Narrow"/>
+                <w:sz w:val="18"/>
+              </w:rPr>
+            </w:pPr>
+            <w:r>
+              <w:rPr>
+                <w:rFonts w:ascii="Arial Narrow" w:hAnsi="Arial Narrow"/>
+                <w:sz w:val="18"/>
+              </w:rPr>
+              <w:t>Low</w:t>
+            </w:r>
           </w:p>
         </w:tc>
       </w:tr>
@@ -2129,9 +2294,7 @@
             <w:insideV w:val="single" w:sz="4" w:space="0" w:color="auto"/>
           </w:tblBorders>
           <w:tblCellMar>
-            <w:top w:w="0" w:type="dxa"/>
             <w:left w:w="108" w:type="dxa"/>
-            <w:bottom w:w="0" w:type="dxa"/>
             <w:right w:w="108" w:type="dxa"/>
           </w:tblCellMar>
         </w:tblPrEx>
@@ -2154,6 +2317,13 @@
                 <w:sz w:val="18"/>
               </w:rPr>
             </w:pPr>
+            <w:r>
+              <w:rPr>
+                <w:rFonts w:ascii="Arial Narrow" w:hAnsi="Arial Narrow"/>
+                <w:sz w:val="18"/>
+              </w:rPr>
+              <w:t>3</w:t>
+            </w:r>
           </w:p>
         </w:tc>
         <w:tc>
@@ -2170,6 +2340,22 @@
                 <w:sz w:val="18"/>
               </w:rPr>
             </w:pPr>
+            <w:proofErr w:type="spellStart"/>
+            <w:r>
+              <w:rPr>
+                <w:rFonts w:ascii="Arial Narrow" w:hAnsi="Arial Narrow"/>
+                <w:sz w:val="18"/>
+              </w:rPr>
+              <w:t>SortDemoData</w:t>
+            </w:r>
+            <w:proofErr w:type="spellEnd"/>
+            <w:r>
+              <w:rPr>
+                <w:rFonts w:ascii="Arial Narrow" w:hAnsi="Arial Narrow"/>
+                <w:sz w:val="18"/>
+              </w:rPr>
+              <w:t xml:space="preserve"> – 90-120</w:t>
+            </w:r>
           </w:p>
         </w:tc>
         <w:tc>
@@ -2180,22 +2366,28 @@
           <w:p>
             <w:pPr>
               <w:pStyle w:val="TableText"/>
-              <w:jc w:val="center"/>
-              <w:rPr>
-                <w:rFonts w:ascii="Arial Narrow" w:hAnsi="Arial Narrow"/>
-                <w:sz w:val="18"/>
-              </w:rPr>
-            </w:pPr>
-          </w:p>
-          <w:p>
-            <w:pPr>
-              <w:pStyle w:val="TableText"/>
-              <w:jc w:val="center"/>
-              <w:rPr>
-                <w:rFonts w:ascii="Arial Narrow" w:hAnsi="Arial Narrow"/>
-                <w:sz w:val="18"/>
-              </w:rPr>
-            </w:pPr>
+              <w:rPr>
+                <w:rFonts w:ascii="Arial Narrow" w:hAnsi="Arial Narrow"/>
+                <w:sz w:val="18"/>
+              </w:rPr>
+            </w:pPr>
+          </w:p>
+          <w:p>
+            <w:pPr>
+              <w:pStyle w:val="TableText"/>
+              <w:jc w:val="center"/>
+              <w:rPr>
+                <w:rFonts w:ascii="Arial Narrow" w:hAnsi="Arial Narrow"/>
+                <w:sz w:val="18"/>
+              </w:rPr>
+            </w:pPr>
+            <w:r>
+              <w:rPr>
+                <w:rFonts w:ascii="Arial Narrow" w:hAnsi="Arial Narrow"/>
+                <w:sz w:val="18"/>
+              </w:rPr>
+              <w:t xml:space="preserve">Has a large switch statement </w:t>
+            </w:r>
           </w:p>
         </w:tc>
         <w:tc>
@@ -2211,6 +2403,13 @@
                 <w:sz w:val="18"/>
               </w:rPr>
             </w:pPr>
+            <w:r>
+              <w:rPr>
+                <w:rFonts w:ascii="Arial Narrow" w:hAnsi="Arial Narrow"/>
+                <w:sz w:val="18"/>
+              </w:rPr>
+              <w:t>CS</w:t>
+            </w:r>
           </w:p>
         </w:tc>
         <w:tc>
@@ -2227,6 +2426,13 @@
                 <w:sz w:val="18"/>
               </w:rPr>
             </w:pPr>
+            <w:r>
+              <w:rPr>
+                <w:rFonts w:ascii="Arial Narrow" w:hAnsi="Arial Narrow"/>
+                <w:sz w:val="18"/>
+              </w:rPr>
+              <w:t>Low</w:t>
+            </w:r>
           </w:p>
         </w:tc>
       </w:tr>
@@ -2242,9 +2448,7 @@
             <w:insideV w:val="single" w:sz="4" w:space="0" w:color="auto"/>
           </w:tblBorders>
           <w:tblCellMar>
-            <w:top w:w="0" w:type="dxa"/>
             <w:left w:w="108" w:type="dxa"/>
-            <w:bottom w:w="0" w:type="dxa"/>
             <w:right w:w="108" w:type="dxa"/>
           </w:tblCellMar>
         </w:tblPrEx>
@@ -2267,6 +2471,13 @@
                 <w:sz w:val="18"/>
               </w:rPr>
             </w:pPr>
+            <w:r>
+              <w:rPr>
+                <w:rFonts w:ascii="Arial Narrow" w:hAnsi="Arial Narrow"/>
+                <w:sz w:val="18"/>
+              </w:rPr>
+              <w:t>2</w:t>
+            </w:r>
           </w:p>
         </w:tc>
         <w:tc>
@@ -2283,6 +2494,22 @@
                 <w:sz w:val="18"/>
               </w:rPr>
             </w:pPr>
+            <w:proofErr w:type="spellStart"/>
+            <w:r>
+              <w:rPr>
+                <w:rFonts w:ascii="Arial Narrow" w:hAnsi="Arial Narrow"/>
+                <w:sz w:val="18"/>
+              </w:rPr>
+              <w:t>SortAlgos</w:t>
+            </w:r>
+            <w:proofErr w:type="spellEnd"/>
+            <w:r>
+              <w:rPr>
+                <w:rFonts w:ascii="Arial Narrow" w:hAnsi="Arial Narrow"/>
+                <w:sz w:val="18"/>
+              </w:rPr>
+              <w:t xml:space="preserve"> – All Lines</w:t>
+            </w:r>
           </w:p>
         </w:tc>
         <w:tc>
@@ -2293,12 +2520,27 @@
           <w:p>
             <w:pPr>
               <w:pStyle w:val="TableText"/>
-              <w:jc w:val="center"/>
-              <w:rPr>
-                <w:rFonts w:ascii="Arial Narrow" w:hAnsi="Arial Narrow"/>
-                <w:sz w:val="18"/>
-              </w:rPr>
-            </w:pPr>
+              <w:rPr>
+                <w:rFonts w:ascii="Arial Narrow" w:hAnsi="Arial Narrow"/>
+                <w:sz w:val="18"/>
+              </w:rPr>
+            </w:pPr>
+            <w:r>
+              <w:rPr>
+                <w:rFonts w:ascii="Arial Narrow" w:hAnsi="Arial Narrow"/>
+                <w:sz w:val="18"/>
+              </w:rPr>
+              <w:t xml:space="preserve">Has many sorting algorithms that could have been better distributed in other </w:t>
+            </w:r>
+            <w:proofErr w:type="gramStart"/>
+            <w:r>
+              <w:rPr>
+                <w:rFonts w:ascii="Arial Narrow" w:hAnsi="Arial Narrow"/>
+                <w:sz w:val="18"/>
+              </w:rPr>
+              <w:t>classes</w:t>
+            </w:r>
+            <w:proofErr w:type="gramEnd"/>
           </w:p>
           <w:p>
             <w:pPr>
@@ -2324,6 +2566,13 @@
                 <w:sz w:val="18"/>
               </w:rPr>
             </w:pPr>
+            <w:r>
+              <w:rPr>
+                <w:rFonts w:ascii="Arial Narrow" w:hAnsi="Arial Narrow"/>
+                <w:sz w:val="18"/>
+              </w:rPr>
+              <w:t>CS</w:t>
+            </w:r>
           </w:p>
         </w:tc>
         <w:tc>
@@ -2340,6 +2589,13 @@
                 <w:sz w:val="18"/>
               </w:rPr>
             </w:pPr>
+            <w:r>
+              <w:rPr>
+                <w:rFonts w:ascii="Arial Narrow" w:hAnsi="Arial Narrow"/>
+                <w:sz w:val="18"/>
+              </w:rPr>
+              <w:t>Low</w:t>
+            </w:r>
           </w:p>
         </w:tc>
       </w:tr>
@@ -2355,9 +2611,7 @@
             <w:insideV w:val="single" w:sz="4" w:space="0" w:color="auto"/>
           </w:tblBorders>
           <w:tblCellMar>
-            <w:top w:w="0" w:type="dxa"/>
             <w:left w:w="108" w:type="dxa"/>
-            <w:bottom w:w="0" w:type="dxa"/>
             <w:right w:w="108" w:type="dxa"/>
           </w:tblCellMar>
         </w:tblPrEx>
@@ -2380,6 +2634,13 @@
                 <w:sz w:val="18"/>
               </w:rPr>
             </w:pPr>
+            <w:r>
+              <w:rPr>
+                <w:rFonts w:ascii="Arial Narrow" w:hAnsi="Arial Narrow"/>
+                <w:sz w:val="18"/>
+              </w:rPr>
+              <w:t>9</w:t>
+            </w:r>
           </w:p>
         </w:tc>
         <w:tc>
@@ -2396,6 +2657,22 @@
                 <w:sz w:val="18"/>
               </w:rPr>
             </w:pPr>
+            <w:proofErr w:type="spellStart"/>
+            <w:r>
+              <w:rPr>
+                <w:rFonts w:ascii="Arial Narrow" w:hAnsi="Arial Narrow"/>
+                <w:sz w:val="18"/>
+              </w:rPr>
+              <w:t>SortDemoData</w:t>
+            </w:r>
+            <w:proofErr w:type="spellEnd"/>
+            <w:r>
+              <w:rPr>
+                <w:rFonts w:ascii="Arial Narrow" w:hAnsi="Arial Narrow"/>
+                <w:sz w:val="18"/>
+              </w:rPr>
+              <w:t xml:space="preserve"> – 83-138</w:t>
+            </w:r>
           </w:p>
         </w:tc>
         <w:tc>
@@ -2406,17 +2683,38 @@
           <w:p>
             <w:pPr>
               <w:pStyle w:val="TableText"/>
-              <w:jc w:val="center"/>
-              <w:rPr>
-                <w:rFonts w:ascii="Arial Narrow" w:hAnsi="Arial Narrow"/>
-                <w:sz w:val="18"/>
-              </w:rPr>
-            </w:pPr>
-          </w:p>
-          <w:p>
-            <w:pPr>
-              <w:pStyle w:val="TableText"/>
-              <w:jc w:val="center"/>
+              <w:rPr>
+                <w:rFonts w:ascii="Arial Narrow" w:hAnsi="Arial Narrow"/>
+                <w:sz w:val="18"/>
+              </w:rPr>
+            </w:pPr>
+            <w:r>
+              <w:rPr>
+                <w:rFonts w:ascii="Arial Narrow" w:hAnsi="Arial Narrow"/>
+                <w:sz w:val="18"/>
+              </w:rPr>
+              <w:t xml:space="preserve">The method is </w:t>
+            </w:r>
+            <w:proofErr w:type="gramStart"/>
+            <w:r>
+              <w:rPr>
+                <w:rFonts w:ascii="Arial Narrow" w:hAnsi="Arial Narrow"/>
+                <w:sz w:val="18"/>
+              </w:rPr>
+              <w:t>pretty long</w:t>
+            </w:r>
+            <w:proofErr w:type="gramEnd"/>
+            <w:r>
+              <w:rPr>
+                <w:rFonts w:ascii="Arial Narrow" w:hAnsi="Arial Narrow"/>
+                <w:sz w:val="18"/>
+              </w:rPr>
+              <w:t xml:space="preserve"> because of the switch</w:t>
+            </w:r>
+          </w:p>
+          <w:p>
+            <w:pPr>
+              <w:pStyle w:val="TableText"/>
               <w:rPr>
                 <w:rFonts w:ascii="Arial Narrow" w:hAnsi="Arial Narrow"/>
                 <w:sz w:val="18"/>
@@ -2437,6 +2735,13 @@
                 <w:sz w:val="18"/>
               </w:rPr>
             </w:pPr>
+            <w:r>
+              <w:rPr>
+                <w:rFonts w:ascii="Arial Narrow" w:hAnsi="Arial Narrow"/>
+                <w:sz w:val="18"/>
+              </w:rPr>
+              <w:t>CS</w:t>
+            </w:r>
           </w:p>
         </w:tc>
         <w:tc>
@@ -2453,6 +2758,770 @@
                 <w:sz w:val="18"/>
               </w:rPr>
             </w:pPr>
+            <w:r>
+              <w:rPr>
+                <w:rFonts w:ascii="Arial Narrow" w:hAnsi="Arial Narrow"/>
+                <w:sz w:val="18"/>
+              </w:rPr>
+              <w:t>Low</w:t>
+            </w:r>
+          </w:p>
+        </w:tc>
+      </w:tr>
+      <w:tr>
+        <w:tblPrEx>
+          <w:jc w:val="left"/>
+          <w:tblBorders>
+            <w:top w:val="single" w:sz="4" w:space="0" w:color="auto"/>
+            <w:left w:val="single" w:sz="4" w:space="0" w:color="auto"/>
+            <w:bottom w:val="single" w:sz="4" w:space="0" w:color="auto"/>
+            <w:right w:val="single" w:sz="4" w:space="0" w:color="auto"/>
+            <w:insideH w:val="single" w:sz="4" w:space="0" w:color="auto"/>
+            <w:insideV w:val="single" w:sz="4" w:space="0" w:color="auto"/>
+          </w:tblBorders>
+          <w:tblCellMar>
+            <w:left w:w="108" w:type="dxa"/>
+            <w:right w:w="108" w:type="dxa"/>
+          </w:tblCellMar>
+        </w:tblPrEx>
+        <w:trPr>
+          <w:cantSplit/>
+        </w:trPr>
+        <w:tc>
+          <w:tcPr>
+            <w:tcW w:w="630" w:type="dxa"/>
+            <w:tcBorders>
+              <w:left w:val="single" w:sz="4" w:space="0" w:color="auto"/>
+            </w:tcBorders>
+          </w:tcPr>
+          <w:p>
+            <w:pPr>
+              <w:pStyle w:val="TableText"/>
+              <w:jc w:val="center"/>
+              <w:rPr>
+                <w:rFonts w:ascii="Arial Narrow" w:hAnsi="Arial Narrow"/>
+                <w:sz w:val="18"/>
+              </w:rPr>
+            </w:pPr>
+            <w:r>
+              <w:rPr>
+                <w:rFonts w:ascii="Arial Narrow" w:hAnsi="Arial Narrow"/>
+                <w:sz w:val="18"/>
+              </w:rPr>
+              <w:t>5</w:t>
+            </w:r>
+          </w:p>
+        </w:tc>
+        <w:tc>
+          <w:tcPr>
+            <w:tcW w:w="2070" w:type="dxa"/>
+            <w:gridSpan w:val="2"/>
+          </w:tcPr>
+          <w:p>
+            <w:pPr>
+              <w:pStyle w:val="TableText"/>
+              <w:jc w:val="center"/>
+              <w:rPr>
+                <w:rFonts w:ascii="Arial Narrow" w:hAnsi="Arial Narrow"/>
+                <w:sz w:val="18"/>
+              </w:rPr>
+            </w:pPr>
+            <w:proofErr w:type="spellStart"/>
+            <w:r>
+              <w:rPr>
+                <w:rFonts w:ascii="Arial Narrow" w:hAnsi="Arial Narrow"/>
+                <w:sz w:val="18"/>
+              </w:rPr>
+              <w:t>SortDemoData</w:t>
+            </w:r>
+            <w:proofErr w:type="spellEnd"/>
+            <w:r>
+              <w:rPr>
+                <w:rFonts w:ascii="Arial Narrow" w:hAnsi="Arial Narrow"/>
+                <w:sz w:val="18"/>
+              </w:rPr>
+              <w:t xml:space="preserve"> – 9-10</w:t>
+            </w:r>
+          </w:p>
+        </w:tc>
+        <w:tc>
+          <w:tcPr>
+            <w:tcW w:w="6030" w:type="dxa"/>
+            <w:gridSpan w:val="2"/>
+          </w:tcPr>
+          <w:p>
+            <w:pPr>
+              <w:pStyle w:val="TableText"/>
+              <w:rPr>
+                <w:rFonts w:ascii="Arial Narrow" w:hAnsi="Arial Narrow"/>
+                <w:sz w:val="18"/>
+              </w:rPr>
+            </w:pPr>
+            <w:r>
+              <w:rPr>
+                <w:rFonts w:ascii="Arial Narrow" w:hAnsi="Arial Narrow"/>
+                <w:sz w:val="18"/>
+              </w:rPr>
+              <w:t>Attributes should be private</w:t>
+            </w:r>
+          </w:p>
+          <w:p>
+            <w:pPr>
+              <w:pStyle w:val="TableText"/>
+              <w:rPr>
+                <w:rFonts w:ascii="Arial Narrow" w:hAnsi="Arial Narrow"/>
+                <w:sz w:val="18"/>
+              </w:rPr>
+            </w:pPr>
+          </w:p>
+        </w:tc>
+        <w:tc>
+          <w:tcPr>
+            <w:tcW w:w="1080" w:type="dxa"/>
+          </w:tcPr>
+          <w:p>
+            <w:pPr>
+              <w:pStyle w:val="TableText"/>
+              <w:jc w:val="center"/>
+              <w:rPr>
+                <w:rFonts w:ascii="Arial Narrow" w:hAnsi="Arial Narrow"/>
+                <w:sz w:val="18"/>
+              </w:rPr>
+            </w:pPr>
+            <w:r>
+              <w:rPr>
+                <w:rFonts w:ascii="Arial Narrow" w:hAnsi="Arial Narrow"/>
+                <w:sz w:val="18"/>
+              </w:rPr>
+              <w:t>CG</w:t>
+            </w:r>
+          </w:p>
+        </w:tc>
+        <w:tc>
+          <w:tcPr>
+            <w:tcW w:w="1080" w:type="dxa"/>
+            <w:gridSpan w:val="2"/>
+          </w:tcPr>
+          <w:p>
+            <w:pPr>
+              <w:pStyle w:val="TableText"/>
+              <w:jc w:val="center"/>
+              <w:rPr>
+                <w:rFonts w:ascii="Arial Narrow" w:hAnsi="Arial Narrow"/>
+                <w:sz w:val="18"/>
+              </w:rPr>
+            </w:pPr>
+            <w:r>
+              <w:rPr>
+                <w:rFonts w:ascii="Arial Narrow" w:hAnsi="Arial Narrow"/>
+                <w:sz w:val="18"/>
+              </w:rPr>
+              <w:t>Low</w:t>
+            </w:r>
+          </w:p>
+        </w:tc>
+      </w:tr>
+      <w:tr>
+        <w:tblPrEx>
+          <w:jc w:val="left"/>
+          <w:tblBorders>
+            <w:top w:val="single" w:sz="4" w:space="0" w:color="auto"/>
+            <w:left w:val="single" w:sz="4" w:space="0" w:color="auto"/>
+            <w:bottom w:val="single" w:sz="4" w:space="0" w:color="auto"/>
+            <w:right w:val="single" w:sz="4" w:space="0" w:color="auto"/>
+            <w:insideH w:val="single" w:sz="4" w:space="0" w:color="auto"/>
+            <w:insideV w:val="single" w:sz="4" w:space="0" w:color="auto"/>
+          </w:tblBorders>
+          <w:tblCellMar>
+            <w:left w:w="108" w:type="dxa"/>
+            <w:right w:w="108" w:type="dxa"/>
+          </w:tblCellMar>
+        </w:tblPrEx>
+        <w:trPr>
+          <w:cantSplit/>
+        </w:trPr>
+        <w:tc>
+          <w:tcPr>
+            <w:tcW w:w="630" w:type="dxa"/>
+            <w:tcBorders>
+              <w:left w:val="single" w:sz="4" w:space="0" w:color="auto"/>
+            </w:tcBorders>
+          </w:tcPr>
+          <w:p>
+            <w:pPr>
+              <w:pStyle w:val="TableText"/>
+              <w:jc w:val="center"/>
+              <w:rPr>
+                <w:rFonts w:ascii="Arial Narrow" w:hAnsi="Arial Narrow"/>
+                <w:sz w:val="18"/>
+              </w:rPr>
+            </w:pPr>
+            <w:r>
+              <w:rPr>
+                <w:rFonts w:ascii="Arial Narrow" w:hAnsi="Arial Narrow"/>
+                <w:sz w:val="18"/>
+              </w:rPr>
+              <w:t>5</w:t>
+            </w:r>
+          </w:p>
+        </w:tc>
+        <w:tc>
+          <w:tcPr>
+            <w:tcW w:w="2070" w:type="dxa"/>
+            <w:gridSpan w:val="2"/>
+          </w:tcPr>
+          <w:p>
+            <w:pPr>
+              <w:pStyle w:val="TableText"/>
+              <w:jc w:val="center"/>
+              <w:rPr>
+                <w:rFonts w:ascii="Arial Narrow" w:hAnsi="Arial Narrow"/>
+                <w:sz w:val="18"/>
+              </w:rPr>
+            </w:pPr>
+            <w:r>
+              <w:rPr>
+                <w:rFonts w:ascii="Arial Narrow" w:hAnsi="Arial Narrow"/>
+                <w:sz w:val="18"/>
+              </w:rPr>
+              <w:t>Item – 4</w:t>
+            </w:r>
+          </w:p>
+        </w:tc>
+        <w:tc>
+          <w:tcPr>
+            <w:tcW w:w="6030" w:type="dxa"/>
+            <w:gridSpan w:val="2"/>
+          </w:tcPr>
+          <w:p>
+            <w:pPr>
+              <w:pStyle w:val="TableText"/>
+              <w:rPr>
+                <w:rFonts w:ascii="Arial Narrow" w:hAnsi="Arial Narrow"/>
+                <w:sz w:val="18"/>
+              </w:rPr>
+            </w:pPr>
+            <w:r>
+              <w:rPr>
+                <w:rFonts w:ascii="Arial Narrow" w:hAnsi="Arial Narrow"/>
+                <w:sz w:val="18"/>
+              </w:rPr>
+              <w:t>Attribute should be private</w:t>
+            </w:r>
+          </w:p>
+          <w:p>
+            <w:pPr>
+              <w:pStyle w:val="TableText"/>
+              <w:rPr>
+                <w:rFonts w:ascii="Arial Narrow" w:hAnsi="Arial Narrow"/>
+                <w:sz w:val="18"/>
+              </w:rPr>
+            </w:pPr>
+          </w:p>
+        </w:tc>
+        <w:tc>
+          <w:tcPr>
+            <w:tcW w:w="1080" w:type="dxa"/>
+          </w:tcPr>
+          <w:p>
+            <w:pPr>
+              <w:pStyle w:val="TableText"/>
+              <w:jc w:val="center"/>
+              <w:rPr>
+                <w:rFonts w:ascii="Arial Narrow" w:hAnsi="Arial Narrow"/>
+                <w:sz w:val="18"/>
+              </w:rPr>
+            </w:pPr>
+            <w:r>
+              <w:rPr>
+                <w:rFonts w:ascii="Arial Narrow" w:hAnsi="Arial Narrow"/>
+                <w:sz w:val="18"/>
+              </w:rPr>
+              <w:t>CG</w:t>
+            </w:r>
+          </w:p>
+        </w:tc>
+        <w:tc>
+          <w:tcPr>
+            <w:tcW w:w="1080" w:type="dxa"/>
+            <w:gridSpan w:val="2"/>
+          </w:tcPr>
+          <w:p>
+            <w:pPr>
+              <w:pStyle w:val="TableText"/>
+              <w:jc w:val="center"/>
+              <w:rPr>
+                <w:rFonts w:ascii="Arial Narrow" w:hAnsi="Arial Narrow"/>
+                <w:sz w:val="18"/>
+              </w:rPr>
+            </w:pPr>
+            <w:r>
+              <w:rPr>
+                <w:rFonts w:ascii="Arial Narrow" w:hAnsi="Arial Narrow"/>
+                <w:sz w:val="18"/>
+              </w:rPr>
+              <w:t>Low</w:t>
+            </w:r>
+          </w:p>
+        </w:tc>
+      </w:tr>
+      <w:tr>
+        <w:tblPrEx>
+          <w:jc w:val="left"/>
+          <w:tblBorders>
+            <w:top w:val="single" w:sz="4" w:space="0" w:color="auto"/>
+            <w:left w:val="single" w:sz="4" w:space="0" w:color="auto"/>
+            <w:bottom w:val="single" w:sz="4" w:space="0" w:color="auto"/>
+            <w:right w:val="single" w:sz="4" w:space="0" w:color="auto"/>
+            <w:insideH w:val="single" w:sz="4" w:space="0" w:color="auto"/>
+            <w:insideV w:val="single" w:sz="4" w:space="0" w:color="auto"/>
+          </w:tblBorders>
+          <w:tblCellMar>
+            <w:left w:w="108" w:type="dxa"/>
+            <w:right w:w="108" w:type="dxa"/>
+          </w:tblCellMar>
+        </w:tblPrEx>
+        <w:trPr>
+          <w:cantSplit/>
+        </w:trPr>
+        <w:tc>
+          <w:tcPr>
+            <w:tcW w:w="630" w:type="dxa"/>
+            <w:tcBorders>
+              <w:left w:val="single" w:sz="4" w:space="0" w:color="auto"/>
+            </w:tcBorders>
+          </w:tcPr>
+          <w:p>
+            <w:pPr>
+              <w:pStyle w:val="TableText"/>
+              <w:jc w:val="center"/>
+              <w:rPr>
+                <w:rFonts w:ascii="Arial Narrow" w:hAnsi="Arial Narrow"/>
+                <w:sz w:val="18"/>
+              </w:rPr>
+            </w:pPr>
+            <w:r>
+              <w:rPr>
+                <w:rFonts w:ascii="Arial Narrow" w:hAnsi="Arial Narrow"/>
+                <w:sz w:val="18"/>
+              </w:rPr>
+              <w:lastRenderedPageBreak/>
+              <w:t>4</w:t>
+            </w:r>
+          </w:p>
+        </w:tc>
+        <w:tc>
+          <w:tcPr>
+            <w:tcW w:w="2070" w:type="dxa"/>
+            <w:gridSpan w:val="2"/>
+          </w:tcPr>
+          <w:p>
+            <w:pPr>
+              <w:pStyle w:val="TableText"/>
+              <w:jc w:val="center"/>
+              <w:rPr>
+                <w:rFonts w:ascii="Arial Narrow" w:hAnsi="Arial Narrow"/>
+                <w:sz w:val="18"/>
+              </w:rPr>
+            </w:pPr>
+            <w:proofErr w:type="spellStart"/>
+            <w:r>
+              <w:rPr>
+                <w:rFonts w:ascii="Arial Narrow" w:hAnsi="Arial Narrow"/>
+                <w:sz w:val="18"/>
+              </w:rPr>
+              <w:t>SortDemo</w:t>
+            </w:r>
+            <w:proofErr w:type="spellEnd"/>
+            <w:r>
+              <w:rPr>
+                <w:rFonts w:ascii="Arial Narrow" w:hAnsi="Arial Narrow"/>
+                <w:sz w:val="18"/>
+              </w:rPr>
+              <w:t xml:space="preserve"> – All lines</w:t>
+            </w:r>
+          </w:p>
+        </w:tc>
+        <w:tc>
+          <w:tcPr>
+            <w:tcW w:w="6030" w:type="dxa"/>
+            <w:gridSpan w:val="2"/>
+          </w:tcPr>
+          <w:p>
+            <w:pPr>
+              <w:pStyle w:val="TableText"/>
+              <w:rPr>
+                <w:rFonts w:ascii="Arial Narrow" w:hAnsi="Arial Narrow"/>
+                <w:sz w:val="18"/>
+              </w:rPr>
+            </w:pPr>
+            <w:r>
+              <w:rPr>
+                <w:rFonts w:ascii="Arial Narrow" w:hAnsi="Arial Narrow"/>
+                <w:sz w:val="18"/>
+              </w:rPr>
+              <w:t>Pretty much uses only features from other classes.</w:t>
+            </w:r>
+          </w:p>
+          <w:p>
+            <w:pPr>
+              <w:pStyle w:val="TableText"/>
+              <w:rPr>
+                <w:rFonts w:ascii="Arial Narrow" w:hAnsi="Arial Narrow"/>
+                <w:sz w:val="18"/>
+              </w:rPr>
+            </w:pPr>
+          </w:p>
+        </w:tc>
+        <w:tc>
+          <w:tcPr>
+            <w:tcW w:w="1080" w:type="dxa"/>
+          </w:tcPr>
+          <w:p>
+            <w:pPr>
+              <w:pStyle w:val="TableText"/>
+              <w:jc w:val="center"/>
+              <w:rPr>
+                <w:rFonts w:ascii="Arial Narrow" w:hAnsi="Arial Narrow"/>
+                <w:sz w:val="18"/>
+              </w:rPr>
+            </w:pPr>
+            <w:r>
+              <w:rPr>
+                <w:rFonts w:ascii="Arial Narrow" w:hAnsi="Arial Narrow"/>
+                <w:sz w:val="18"/>
+              </w:rPr>
+              <w:t>CS</w:t>
+            </w:r>
+          </w:p>
+        </w:tc>
+        <w:tc>
+          <w:tcPr>
+            <w:tcW w:w="1080" w:type="dxa"/>
+            <w:gridSpan w:val="2"/>
+          </w:tcPr>
+          <w:p>
+            <w:pPr>
+              <w:pStyle w:val="TableText"/>
+              <w:jc w:val="center"/>
+              <w:rPr>
+                <w:rFonts w:ascii="Arial Narrow" w:hAnsi="Arial Narrow"/>
+                <w:sz w:val="18"/>
+              </w:rPr>
+            </w:pPr>
+            <w:r>
+              <w:rPr>
+                <w:rFonts w:ascii="Arial Narrow" w:hAnsi="Arial Narrow"/>
+                <w:sz w:val="18"/>
+              </w:rPr>
+              <w:t>Low</w:t>
+            </w:r>
+          </w:p>
+        </w:tc>
+      </w:tr>
+      <w:tr>
+        <w:tblPrEx>
+          <w:jc w:val="left"/>
+          <w:tblBorders>
+            <w:top w:val="single" w:sz="4" w:space="0" w:color="auto"/>
+            <w:left w:val="single" w:sz="4" w:space="0" w:color="auto"/>
+            <w:bottom w:val="single" w:sz="4" w:space="0" w:color="auto"/>
+            <w:right w:val="single" w:sz="4" w:space="0" w:color="auto"/>
+            <w:insideH w:val="single" w:sz="4" w:space="0" w:color="auto"/>
+            <w:insideV w:val="single" w:sz="4" w:space="0" w:color="auto"/>
+          </w:tblBorders>
+          <w:tblCellMar>
+            <w:left w:w="108" w:type="dxa"/>
+            <w:right w:w="108" w:type="dxa"/>
+          </w:tblCellMar>
+        </w:tblPrEx>
+        <w:trPr>
+          <w:cantSplit/>
+        </w:trPr>
+        <w:tc>
+          <w:tcPr>
+            <w:tcW w:w="630" w:type="dxa"/>
+            <w:tcBorders>
+              <w:left w:val="single" w:sz="4" w:space="0" w:color="auto"/>
+            </w:tcBorders>
+          </w:tcPr>
+          <w:p>
+            <w:pPr>
+              <w:pStyle w:val="TableText"/>
+              <w:jc w:val="center"/>
+              <w:rPr>
+                <w:rFonts w:ascii="Arial Narrow" w:hAnsi="Arial Narrow"/>
+                <w:sz w:val="18"/>
+              </w:rPr>
+            </w:pPr>
+            <w:r>
+              <w:rPr>
+                <w:rFonts w:ascii="Arial Narrow" w:hAnsi="Arial Narrow"/>
+                <w:sz w:val="18"/>
+              </w:rPr>
+              <w:t>2</w:t>
+            </w:r>
+          </w:p>
+        </w:tc>
+        <w:tc>
+          <w:tcPr>
+            <w:tcW w:w="2070" w:type="dxa"/>
+            <w:gridSpan w:val="2"/>
+          </w:tcPr>
+          <w:p>
+            <w:pPr>
+              <w:pStyle w:val="TableText"/>
+              <w:jc w:val="center"/>
+              <w:rPr>
+                <w:rFonts w:ascii="Arial Narrow" w:hAnsi="Arial Narrow"/>
+                <w:sz w:val="18"/>
+              </w:rPr>
+            </w:pPr>
+            <w:proofErr w:type="spellStart"/>
+            <w:r>
+              <w:rPr>
+                <w:rFonts w:ascii="Arial Narrow" w:hAnsi="Arial Narrow"/>
+                <w:sz w:val="18"/>
+              </w:rPr>
+              <w:t>SortDemoData</w:t>
+            </w:r>
+            <w:proofErr w:type="spellEnd"/>
+            <w:r>
+              <w:rPr>
+                <w:rFonts w:ascii="Arial Narrow" w:hAnsi="Arial Narrow"/>
+                <w:sz w:val="18"/>
+              </w:rPr>
+              <w:t xml:space="preserve"> – All lines </w:t>
+            </w:r>
+          </w:p>
+        </w:tc>
+        <w:tc>
+          <w:tcPr>
+            <w:tcW w:w="6030" w:type="dxa"/>
+            <w:gridSpan w:val="2"/>
+          </w:tcPr>
+          <w:p>
+            <w:pPr>
+              <w:pStyle w:val="TableText"/>
+              <w:rPr>
+                <w:rFonts w:ascii="Arial Narrow" w:hAnsi="Arial Narrow"/>
+                <w:sz w:val="18"/>
+              </w:rPr>
+            </w:pPr>
+            <w:r>
+              <w:rPr>
+                <w:rFonts w:ascii="Arial Narrow" w:hAnsi="Arial Narrow"/>
+                <w:sz w:val="18"/>
+              </w:rPr>
+              <w:t>Long class that could have separated functionality.</w:t>
+            </w:r>
+          </w:p>
+          <w:p>
+            <w:pPr>
+              <w:pStyle w:val="TableText"/>
+              <w:rPr>
+                <w:rFonts w:ascii="Arial Narrow" w:hAnsi="Arial Narrow"/>
+                <w:sz w:val="18"/>
+              </w:rPr>
+            </w:pPr>
+          </w:p>
+        </w:tc>
+        <w:tc>
+          <w:tcPr>
+            <w:tcW w:w="1080" w:type="dxa"/>
+          </w:tcPr>
+          <w:p>
+            <w:pPr>
+              <w:pStyle w:val="TableText"/>
+              <w:jc w:val="center"/>
+              <w:rPr>
+                <w:rFonts w:ascii="Arial Narrow" w:hAnsi="Arial Narrow"/>
+                <w:sz w:val="18"/>
+              </w:rPr>
+            </w:pPr>
+            <w:r>
+              <w:rPr>
+                <w:rFonts w:ascii="Arial Narrow" w:hAnsi="Arial Narrow"/>
+                <w:sz w:val="18"/>
+              </w:rPr>
+              <w:t>CS</w:t>
+            </w:r>
+          </w:p>
+        </w:tc>
+        <w:tc>
+          <w:tcPr>
+            <w:tcW w:w="1080" w:type="dxa"/>
+            <w:gridSpan w:val="2"/>
+          </w:tcPr>
+          <w:p>
+            <w:pPr>
+              <w:pStyle w:val="TableText"/>
+              <w:jc w:val="center"/>
+              <w:rPr>
+                <w:rFonts w:ascii="Arial Narrow" w:hAnsi="Arial Narrow"/>
+                <w:sz w:val="18"/>
+              </w:rPr>
+            </w:pPr>
+            <w:r>
+              <w:rPr>
+                <w:rFonts w:ascii="Arial Narrow" w:hAnsi="Arial Narrow"/>
+                <w:sz w:val="18"/>
+              </w:rPr>
+              <w:t>Low</w:t>
+            </w:r>
+          </w:p>
+        </w:tc>
+      </w:tr>
+      <w:tr>
+        <w:tblPrEx>
+          <w:jc w:val="left"/>
+          <w:tblBorders>
+            <w:top w:val="single" w:sz="4" w:space="0" w:color="auto"/>
+            <w:left w:val="single" w:sz="4" w:space="0" w:color="auto"/>
+            <w:bottom w:val="single" w:sz="4" w:space="0" w:color="auto"/>
+            <w:right w:val="single" w:sz="4" w:space="0" w:color="auto"/>
+            <w:insideH w:val="single" w:sz="4" w:space="0" w:color="auto"/>
+            <w:insideV w:val="single" w:sz="4" w:space="0" w:color="auto"/>
+          </w:tblBorders>
+          <w:tblCellMar>
+            <w:left w:w="108" w:type="dxa"/>
+            <w:right w:w="108" w:type="dxa"/>
+          </w:tblCellMar>
+        </w:tblPrEx>
+        <w:trPr>
+          <w:cantSplit/>
+        </w:trPr>
+        <w:tc>
+          <w:tcPr>
+            <w:tcW w:w="630" w:type="dxa"/>
+            <w:tcBorders>
+              <w:left w:val="single" w:sz="4" w:space="0" w:color="auto"/>
+            </w:tcBorders>
+          </w:tcPr>
+          <w:p>
+            <w:pPr>
+              <w:pStyle w:val="TableText"/>
+              <w:jc w:val="center"/>
+              <w:rPr>
+                <w:rFonts w:ascii="Arial Narrow" w:hAnsi="Arial Narrow"/>
+                <w:sz w:val="18"/>
+              </w:rPr>
+            </w:pPr>
+            <w:r>
+              <w:rPr>
+                <w:rFonts w:ascii="Arial Narrow" w:hAnsi="Arial Narrow"/>
+                <w:sz w:val="18"/>
+              </w:rPr>
+              <w:t>8</w:t>
+            </w:r>
+          </w:p>
+        </w:tc>
+        <w:tc>
+          <w:tcPr>
+            <w:tcW w:w="2070" w:type="dxa"/>
+            <w:gridSpan w:val="2"/>
+          </w:tcPr>
+          <w:p>
+            <w:pPr>
+              <w:pStyle w:val="TableText"/>
+              <w:jc w:val="center"/>
+              <w:rPr>
+                <w:rFonts w:ascii="Arial Narrow" w:hAnsi="Arial Narrow"/>
+                <w:sz w:val="18"/>
+              </w:rPr>
+            </w:pPr>
+            <w:proofErr w:type="spellStart"/>
+            <w:r>
+              <w:rPr>
+                <w:rFonts w:ascii="Arial Narrow" w:hAnsi="Arial Narrow"/>
+                <w:sz w:val="18"/>
+              </w:rPr>
+              <w:t>SortDemoData</w:t>
+            </w:r>
+            <w:proofErr w:type="spellEnd"/>
+            <w:r>
+              <w:rPr>
+                <w:rFonts w:ascii="Arial Narrow" w:hAnsi="Arial Narrow"/>
+                <w:sz w:val="18"/>
+              </w:rPr>
+              <w:t xml:space="preserve"> – All lines</w:t>
+            </w:r>
+          </w:p>
+        </w:tc>
+        <w:tc>
+          <w:tcPr>
+            <w:tcW w:w="6030" w:type="dxa"/>
+            <w:gridSpan w:val="2"/>
+          </w:tcPr>
+          <w:p>
+            <w:pPr>
+              <w:pStyle w:val="TableText"/>
+              <w:rPr>
+                <w:rFonts w:ascii="Arial Narrow" w:hAnsi="Arial Narrow"/>
+                <w:sz w:val="18"/>
+              </w:rPr>
+            </w:pPr>
+            <w:r>
+              <w:rPr>
+                <w:rFonts w:ascii="Arial Narrow" w:hAnsi="Arial Narrow"/>
+                <w:sz w:val="18"/>
+              </w:rPr>
+              <w:t>Code is not uniformly consistent</w:t>
+            </w:r>
+          </w:p>
+          <w:p>
+            <w:pPr>
+              <w:pStyle w:val="TableText"/>
+              <w:rPr>
+                <w:rFonts w:ascii="Arial Narrow" w:hAnsi="Arial Narrow"/>
+                <w:sz w:val="18"/>
+              </w:rPr>
+            </w:pPr>
+          </w:p>
+        </w:tc>
+        <w:tc>
+          <w:tcPr>
+            <w:tcW w:w="1080" w:type="dxa"/>
+          </w:tcPr>
+          <w:p>
+            <w:pPr>
+              <w:pStyle w:val="TableText"/>
+              <w:jc w:val="center"/>
+              <w:rPr>
+                <w:rFonts w:ascii="Arial Narrow" w:hAnsi="Arial Narrow"/>
+                <w:sz w:val="18"/>
+              </w:rPr>
+            </w:pPr>
+            <w:r>
+              <w:rPr>
+                <w:rFonts w:ascii="Arial Narrow" w:hAnsi="Arial Narrow"/>
+                <w:sz w:val="18"/>
+              </w:rPr>
+              <w:t>CF</w:t>
+            </w:r>
+          </w:p>
+        </w:tc>
+        <w:tc>
+          <w:tcPr>
+            <w:tcW w:w="1080" w:type="dxa"/>
+            <w:gridSpan w:val="2"/>
+          </w:tcPr>
+          <w:p>
+            <w:pPr>
+              <w:pStyle w:val="TableText"/>
+              <w:jc w:val="center"/>
+              <w:rPr>
+                <w:rFonts w:ascii="Arial Narrow" w:hAnsi="Arial Narrow"/>
+                <w:sz w:val="18"/>
+              </w:rPr>
+            </w:pPr>
+            <w:r>
+              <w:rPr>
+                <w:rFonts w:ascii="Arial Narrow" w:hAnsi="Arial Narrow"/>
+                <w:sz w:val="18"/>
+              </w:rPr>
+              <w:t>Low</w:t>
+            </w:r>
           </w:p>
         </w:tc>
       </w:tr>
@@ -3314,8 +4383,8 @@
     <w:lsdException w:name="Plain Table 5" w:uiPriority="31" w:qFormat="1"/>
     <w:lsdException w:name="Grid Table Light" w:uiPriority="32" w:qFormat="1"/>
     <w:lsdException w:name="Grid Table 1 Light" w:uiPriority="33" w:qFormat="1"/>
-    <w:lsdException w:name="Grid Table 2" w:semiHidden="1" w:uiPriority="37" w:unhideWhenUsed="1"/>
-    <w:lsdException w:name="Grid Table 3" w:semiHidden="1" w:uiPriority="39" w:unhideWhenUsed="1" w:qFormat="1"/>
+    <w:lsdException w:name="Grid Table 2" w:uiPriority="37"/>
+    <w:lsdException w:name="Grid Table 3" w:uiPriority="39" w:qFormat="1"/>
     <w:lsdException w:name="Grid Table 4" w:uiPriority="49"/>
     <w:lsdException w:name="Grid Table 5 Dark" w:uiPriority="50"/>
     <w:lsdException w:name="Grid Table 6 Colorful" w:uiPriority="51"/>
@@ -3441,11 +4510,15 @@
   </w:style>
   <w:style w:type="character" w:default="1" w:styleId="DefaultParagraphFont">
     <w:name w:val="Default Paragraph Font"/>
+    <w:uiPriority w:val="1"/>
     <w:semiHidden/>
+    <w:unhideWhenUsed/>
   </w:style>
   <w:style w:type="table" w:default="1" w:styleId="TableNormal">
     <w:name w:val="Normal Table"/>
+    <w:uiPriority w:val="99"/>
     <w:semiHidden/>
+    <w:unhideWhenUsed/>
     <w:tblPr>
       <w:tblInd w:w="0" w:type="dxa"/>
       <w:tblCellMar>
@@ -3458,7 +4531,9 @@
   </w:style>
   <w:style w:type="numbering" w:default="1" w:styleId="NoList">
     <w:name w:val="No List"/>
+    <w:uiPriority w:val="99"/>
     <w:semiHidden/>
+    <w:unhideWhenUsed/>
   </w:style>
   <w:style w:type="paragraph" w:styleId="Signature">
     <w:name w:val="Signature"/>

</xml_diff>